<commit_message>
test documents final revision
</commit_message>
<xml_diff>
--- a/Raw File/TestCaseSpecification_Rated.docx
+++ b/Raw File/TestCaseSpecification_Rated.docx
@@ -1923,21 +1923,17 @@
           <w:rFonts w:cs="Arial"/>
         </w:rPr>
       </w:pPr>
-      <w:proofErr w:type="spellStart"/>
-      <w:r>
-        <w:rPr>
-          <w:rFonts w:cs="Arial"/>
-          <w:b/>
-          <w:bCs/>
-          <w:lang w:val="en-US"/>
+      <w:r>
+        <w:rPr>
+          <w:rFonts w:cs="Arial"/>
+          <w:b/>
+          <w:bCs/>
         </w:rPr>
         <w:t>TestCases</w:t>
       </w:r>
-      <w:proofErr w:type="spellEnd"/>
-      <w:r>
-        <w:rPr>
-          <w:rFonts w:cs="Arial"/>
-          <w:lang w:val="en-US"/>
+      <w:r>
+        <w:rPr>
+          <w:rFonts w:cs="Arial"/>
         </w:rPr>
         <w:br/>
         <w:t xml:space="preserve">1.1. </w:t>
@@ -2297,7 +2293,13 @@
         <w:rPr>
           <w:rFonts w:cs="Arial"/>
         </w:rPr>
-        <w:t xml:space="preserve">                                                                                                       17</w:t>
+        <w:t xml:space="preserve">                                                                                                       1</w:t>
+      </w:r>
+      <w:r>
+        <w:rPr>
+          <w:rFonts w:cs="Arial"/>
+        </w:rPr>
+        <w:t>8</w:t>
       </w:r>
       <w:r>
         <w:rPr>
@@ -2347,7 +2349,13 @@
         <w:rPr>
           <w:rFonts w:cs="Arial"/>
         </w:rPr>
-        <w:t xml:space="preserve">                                                                                                                          18</w:t>
+        <w:t xml:space="preserve">                                                                                                                          1</w:t>
+      </w:r>
+      <w:r>
+        <w:rPr>
+          <w:rFonts w:cs="Arial"/>
+        </w:rPr>
+        <w:t>9</w:t>
       </w:r>
       <w:r>
         <w:rPr>
@@ -2372,7 +2380,13 @@
         <w:rPr>
           <w:rFonts w:cs="Arial"/>
         </w:rPr>
-        <w:t xml:space="preserve">                                                                                                                            18</w:t>
+        <w:t xml:space="preserve">                                                                                                                            1</w:t>
+      </w:r>
+      <w:r>
+        <w:rPr>
+          <w:rFonts w:cs="Arial"/>
+        </w:rPr>
+        <w:t>9</w:t>
       </w:r>
       <w:r>
         <w:rPr>
@@ -2397,7 +2411,13 @@
         <w:rPr>
           <w:rFonts w:cs="Arial"/>
         </w:rPr>
-        <w:t xml:space="preserve">                                                                                                     19</w:t>
+        <w:t xml:space="preserve">                                                                                                     </w:t>
+      </w:r>
+      <w:r>
+        <w:rPr>
+          <w:rFonts w:cs="Arial"/>
+        </w:rPr>
+        <w:t>20</w:t>
       </w:r>
       <w:r>
         <w:rPr>
@@ -2453,7 +2473,13 @@
         <w:rPr>
           <w:rFonts w:cs="Arial"/>
         </w:rPr>
-        <w:t xml:space="preserve">                                                                                                   20</w:t>
+        <w:t xml:space="preserve">                                                                                                   2</w:t>
+      </w:r>
+      <w:r>
+        <w:rPr>
+          <w:rFonts w:cs="Arial"/>
+        </w:rPr>
+        <w:t>1</w:t>
       </w:r>
     </w:p>
     <w:p>
@@ -2589,6 +2615,282 @@
           <w:rFonts w:cs="Arial"/>
         </w:rPr>
         <w:t>. Ogni categoria d’errore viene verificata singolarmente, assumendo che le altre categorie siano corrette. Le combinazioni multiple di errori non vengono prese in considerazione.</w:t>
+      </w:r>
+      <w:r>
+        <w:rPr>
+          <w:rFonts w:cs="Arial"/>
+        </w:rPr>
+        <w:t xml:space="preserve"> Verranno</w:t>
+      </w:r>
+      <w:r>
+        <w:rPr>
+          <w:rFonts w:cs="Arial"/>
+        </w:rPr>
+        <w:t xml:space="preserve"> definite le specifiche di test delle funzioni dei package che </w:t>
+      </w:r>
+      <w:r>
+        <w:rPr>
+          <w:rFonts w:cs="Arial"/>
+        </w:rPr>
+        <w:t xml:space="preserve">compongono il sistema: </w:t>
+      </w:r>
+    </w:p>
+    <w:p>
+      <w:pPr>
+        <w:numPr>
+          <w:ilvl w:val="0"/>
+          <w:numId w:val="68"/>
+        </w:numPr>
+        <w:jc w:val="both"/>
+        <w:rPr>
+          <w:rFonts w:cs="Arial"/>
+        </w:rPr>
+      </w:pPr>
+      <w:r>
+        <w:rPr>
+          <w:rFonts w:cs="Arial"/>
+          <w:b/>
+          <w:bCs/>
+        </w:rPr>
+        <w:t>Gestione Film</w:t>
+      </w:r>
+    </w:p>
+    <w:p>
+      <w:pPr>
+        <w:numPr>
+          <w:ilvl w:val="1"/>
+          <w:numId w:val="68"/>
+        </w:numPr>
+        <w:jc w:val="both"/>
+        <w:rPr>
+          <w:rFonts w:cs="Arial"/>
+        </w:rPr>
+      </w:pPr>
+      <w:r>
+        <w:rPr>
+          <w:rFonts w:cs="Arial"/>
+        </w:rPr>
+        <w:t>Visualizzazione del catalogo e relativi dettagli</w:t>
+      </w:r>
+    </w:p>
+    <w:p>
+      <w:pPr>
+        <w:numPr>
+          <w:ilvl w:val="1"/>
+          <w:numId w:val="68"/>
+        </w:numPr>
+        <w:jc w:val="both"/>
+        <w:rPr>
+          <w:rFonts w:cs="Arial"/>
+        </w:rPr>
+      </w:pPr>
+      <w:r>
+        <w:rPr>
+          <w:rFonts w:cs="Arial"/>
+        </w:rPr>
+        <w:t>Ricerca e ordinamento dei film</w:t>
+      </w:r>
+    </w:p>
+    <w:p>
+      <w:pPr>
+        <w:numPr>
+          <w:ilvl w:val="1"/>
+          <w:numId w:val="68"/>
+        </w:numPr>
+        <w:jc w:val="both"/>
+        <w:rPr>
+          <w:rFonts w:cs="Arial"/>
+        </w:rPr>
+      </w:pPr>
+      <w:r>
+        <w:rPr>
+          <w:rFonts w:cs="Arial"/>
+        </w:rPr>
+        <w:t>Aggiunta, modifica e rimozione di un film (gestore)</w:t>
+      </w:r>
+    </w:p>
+    <w:p>
+      <w:pPr>
+        <w:numPr>
+          <w:ilvl w:val="0"/>
+          <w:numId w:val="68"/>
+        </w:numPr>
+        <w:jc w:val="both"/>
+        <w:rPr>
+          <w:rFonts w:cs="Arial"/>
+        </w:rPr>
+      </w:pPr>
+      <w:r>
+        <w:rPr>
+          <w:rFonts w:cs="Arial"/>
+          <w:b/>
+          <w:bCs/>
+        </w:rPr>
+        <w:t>Gestione Utente</w:t>
+      </w:r>
+    </w:p>
+    <w:p>
+      <w:pPr>
+        <w:numPr>
+          <w:ilvl w:val="1"/>
+          <w:numId w:val="68"/>
+        </w:numPr>
+        <w:jc w:val="both"/>
+        <w:rPr>
+          <w:rFonts w:cs="Arial"/>
+        </w:rPr>
+      </w:pPr>
+      <w:r>
+        <w:rPr>
+          <w:rFonts w:cs="Arial"/>
+        </w:rPr>
+        <w:t>Registrazione (SignUp) e autenticazione (LogIn, LogOut)</w:t>
+      </w:r>
+    </w:p>
+    <w:p>
+      <w:pPr>
+        <w:numPr>
+          <w:ilvl w:val="1"/>
+          <w:numId w:val="68"/>
+        </w:numPr>
+        <w:jc w:val="both"/>
+        <w:rPr>
+          <w:rFonts w:cs="Arial"/>
+        </w:rPr>
+      </w:pPr>
+      <w:r>
+        <w:rPr>
+          <w:rFonts w:cs="Arial"/>
+        </w:rPr>
+        <w:t>Visualizzazione e modifica del profilo personale (compresa la modifica password)</w:t>
+      </w:r>
+    </w:p>
+    <w:p>
+      <w:pPr>
+        <w:numPr>
+          <w:ilvl w:val="1"/>
+          <w:numId w:val="68"/>
+        </w:numPr>
+        <w:jc w:val="both"/>
+        <w:rPr>
+          <w:rFonts w:cs="Arial"/>
+        </w:rPr>
+      </w:pPr>
+      <w:r>
+        <w:rPr>
+          <w:rFonts w:cs="Arial"/>
+        </w:rPr>
+        <w:t>Visualizzazione del profilo di altri utenti</w:t>
+      </w:r>
+    </w:p>
+    <w:p>
+      <w:pPr>
+        <w:numPr>
+          <w:ilvl w:val="0"/>
+          <w:numId w:val="68"/>
+        </w:numPr>
+        <w:jc w:val="both"/>
+        <w:rPr>
+          <w:rFonts w:cs="Arial"/>
+        </w:rPr>
+      </w:pPr>
+      <w:r>
+        <w:rPr>
+          <w:rFonts w:cs="Arial"/>
+          <w:b/>
+          <w:bCs/>
+        </w:rPr>
+        <w:t>Gestione Recensioni</w:t>
+      </w:r>
+    </w:p>
+    <w:p>
+      <w:pPr>
+        <w:numPr>
+          <w:ilvl w:val="1"/>
+          <w:numId w:val="68"/>
+        </w:numPr>
+        <w:jc w:val="both"/>
+        <w:rPr>
+          <w:rFonts w:cs="Arial"/>
+        </w:rPr>
+      </w:pPr>
+      <w:r>
+        <w:rPr>
+          <w:rFonts w:cs="Arial"/>
+        </w:rPr>
+        <w:t>Pubblicazione di nuove recensioni</w:t>
+      </w:r>
+    </w:p>
+    <w:p>
+      <w:pPr>
+        <w:numPr>
+          <w:ilvl w:val="1"/>
+          <w:numId w:val="68"/>
+        </w:numPr>
+        <w:jc w:val="both"/>
+        <w:rPr>
+          <w:rFonts w:cs="Arial"/>
+        </w:rPr>
+      </w:pPr>
+      <w:r>
+        <w:rPr>
+          <w:rFonts w:cs="Arial"/>
+        </w:rPr>
+        <w:t>Visualizzazione dettagliata di una recensione</w:t>
+      </w:r>
+    </w:p>
+    <w:p>
+      <w:pPr>
+        <w:numPr>
+          <w:ilvl w:val="1"/>
+          <w:numId w:val="68"/>
+        </w:numPr>
+        <w:jc w:val="both"/>
+        <w:rPr>
+          <w:rFonts w:cs="Arial"/>
+        </w:rPr>
+      </w:pPr>
+      <w:r>
+        <w:rPr>
+          <w:rFonts w:cs="Arial"/>
+        </w:rPr>
+        <w:t>Valutazione della recensione (like/dislike)</w:t>
+      </w:r>
+    </w:p>
+    <w:p>
+      <w:pPr>
+        <w:numPr>
+          <w:ilvl w:val="1"/>
+          <w:numId w:val="68"/>
+        </w:numPr>
+        <w:jc w:val="both"/>
+        <w:rPr>
+          <w:rFonts w:cs="Arial"/>
+        </w:rPr>
+      </w:pPr>
+      <w:r>
+        <w:rPr>
+          <w:rFonts w:cs="Arial"/>
+        </w:rPr>
+        <w:t>Segnalazione e rimozione di una recensione (moderazione)</w:t>
+      </w:r>
+    </w:p>
+    <w:p>
+      <w:pPr>
+        <w:numPr>
+          <w:ilvl w:val="1"/>
+          <w:numId w:val="68"/>
+        </w:numPr>
+        <w:jc w:val="both"/>
+        <w:rPr>
+          <w:rFonts w:cs="Arial"/>
+        </w:rPr>
+      </w:pPr>
+      <w:r>
+        <w:rPr>
+          <w:rFonts w:cs="Arial"/>
+        </w:rPr>
+        <w:t>Accesso all’area di moderazione (approvazione/eliminazione)</w:t>
       </w:r>
     </w:p>
     <w:p>
@@ -2790,6 +3092,7 @@
                 <w:b/>
                 <w:bCs/>
               </w:rPr>
+              <w:lastRenderedPageBreak/>
               <w:t>Test Case ID</w:t>
             </w:r>
           </w:p>
@@ -2992,7 +3295,6 @@
           <w:rFonts w:cs="Arial"/>
           <w:b/>
           <w:bCs/>
-          <w:lang w:val="en-US"/>
         </w:rPr>
       </w:pPr>
     </w:p>
@@ -3297,7 +3599,6 @@
           <w:bCs/>
           <w:color w:val="FF0000"/>
         </w:rPr>
-        <w:lastRenderedPageBreak/>
         <w:t xml:space="preserve">1.2. Visualizzazione Catalogo Film </w:t>
       </w:r>
     </w:p>
@@ -3607,6 +3908,7 @@
                 <w:b/>
                 <w:bCs/>
               </w:rPr>
+              <w:lastRenderedPageBreak/>
               <w:t>TC01.2</w:t>
             </w:r>
           </w:p>
@@ -4035,7 +4337,6 @@
         <w:rPr>
           <w:rFonts w:cs="Arial"/>
         </w:rPr>
-        <w:lastRenderedPageBreak/>
         <w:t>Stringa esatta / parziale che matcha almeno un film</w:t>
       </w:r>
     </w:p>
@@ -4349,6 +4650,7 @@
                 <w:b/>
                 <w:bCs/>
               </w:rPr>
+              <w:lastRenderedPageBreak/>
               <w:t>TC02.3</w:t>
             </w:r>
           </w:p>
@@ -4844,7 +5146,6 @@
           <w:b/>
           <w:bCs/>
         </w:rPr>
-        <w:lastRenderedPageBreak/>
         <w:t>Definizione Test Frame</w:t>
       </w:r>
     </w:p>
@@ -5143,6 +5444,7 @@
           <w:bCs/>
           <w:lang w:val="en-US"/>
         </w:rPr>
+        <w:lastRenderedPageBreak/>
         <w:t>Test Case ID</w:t>
       </w:r>
       <w:r>
@@ -5363,19 +5665,7 @@
         <w:rPr>
           <w:rFonts w:cs="Arial"/>
         </w:rPr>
-        <w:t xml:space="preserve"> </w:t>
-      </w:r>
-      <w:r>
-        <w:rPr>
-          <w:rFonts w:cs="Arial"/>
-        </w:rPr>
-        <w:t>decrescente</w:t>
-      </w:r>
-      <w:r>
-        <w:rPr>
-          <w:rFonts w:cs="Arial"/>
-        </w:rPr>
-        <w:t xml:space="preserve"> per Valutazione</w:t>
+        <w:t xml:space="preserve"> decrescente per Valutazione</w:t>
       </w:r>
       <w:r>
         <w:rPr>
@@ -5763,7 +6053,6 @@
                 <w:b/>
                 <w:bCs/>
               </w:rPr>
-              <w:lastRenderedPageBreak/>
               <w:t>TC04.2</w:t>
             </w:r>
           </w:p>
@@ -6009,6 +6298,7 @@
         <w:rPr>
           <w:rFonts w:cs="Arial"/>
         </w:rPr>
+        <w:lastRenderedPageBreak/>
         <w:t>Utente Guest, clic su “Inception” (ID_Film = 1)</w:t>
       </w:r>
       <w:r>
@@ -6420,7 +6710,6 @@
           <w:b/>
           <w:bCs/>
         </w:rPr>
-        <w:lastRenderedPageBreak/>
         <w:t>Test Frame</w:t>
       </w:r>
     </w:p>
@@ -6741,6 +7030,7 @@
           <w:b/>
           <w:bCs/>
         </w:rPr>
+        <w:lastRenderedPageBreak/>
         <w:t>Definizione parametri (Categorie)</w:t>
       </w:r>
     </w:p>
@@ -7362,7 +7652,6 @@
                 <w:b/>
                 <w:bCs/>
               </w:rPr>
-              <w:lastRenderedPageBreak/>
               <w:t>TC07.5</w:t>
             </w:r>
           </w:p>
@@ -7654,6 +7943,7 @@
         <w:rPr>
           <w:rFonts w:cs="Arial"/>
         </w:rPr>
+        <w:lastRenderedPageBreak/>
         <w:t>password: passwordSicura123</w:t>
       </w:r>
       <w:r>
@@ -8045,13 +8335,15 @@
           <w:rFonts w:cs="Arial"/>
           <w:b/>
           <w:bCs/>
-        </w:rPr>
-      </w:pPr>
-      <w:r>
-        <w:rPr>
-          <w:rFonts w:cs="Arial"/>
-          <w:b/>
-          <w:bCs/>
+          <w:lang w:val="en-US"/>
+        </w:rPr>
+      </w:pPr>
+      <w:r>
+        <w:rPr>
+          <w:rFonts w:cs="Arial"/>
+          <w:b/>
+          <w:bCs/>
+          <w:lang w:val="en-US"/>
         </w:rPr>
         <w:t>Test Case ID: TC07.4</w:t>
       </w:r>
@@ -8060,21 +8352,56 @@
       <w:pPr>
         <w:rPr>
           <w:rFonts w:cs="Arial"/>
-        </w:rPr>
-      </w:pPr>
-      <w:r>
-        <w:rPr>
-          <w:rFonts w:cs="Arial"/>
-          <w:b/>
-          <w:bCs/>
+          <w:lang w:val="en-US"/>
+        </w:rPr>
+      </w:pPr>
+      <w:r>
+        <w:rPr>
+          <w:rFonts w:cs="Arial"/>
+          <w:b/>
+          <w:bCs/>
+          <w:lang w:val="en-US"/>
         </w:rPr>
         <w:t>Test Frame</w:t>
       </w:r>
       <w:r>
         <w:rPr>
           <w:rFonts w:cs="Arial"/>
-        </w:rPr>
-        <w:t>: E3 (email non valida), U1 (nuovo username), P1 (password valida)</w:t>
+          <w:lang w:val="en-US"/>
+        </w:rPr>
+        <w:t xml:space="preserve">: E3 (email non </w:t>
+      </w:r>
+      <w:proofErr w:type="spellStart"/>
+      <w:r>
+        <w:rPr>
+          <w:rFonts w:cs="Arial"/>
+          <w:lang w:val="en-US"/>
+        </w:rPr>
+        <w:t>valida</w:t>
+      </w:r>
+      <w:proofErr w:type="spellEnd"/>
+      <w:r>
+        <w:rPr>
+          <w:rFonts w:cs="Arial"/>
+          <w:lang w:val="en-US"/>
+        </w:rPr>
+        <w:t xml:space="preserve">), U1 (nuovo username), P1 (password </w:t>
+      </w:r>
+      <w:proofErr w:type="spellStart"/>
+      <w:r>
+        <w:rPr>
+          <w:rFonts w:cs="Arial"/>
+          <w:lang w:val="en-US"/>
+        </w:rPr>
+        <w:t>valida</w:t>
+      </w:r>
+      <w:proofErr w:type="spellEnd"/>
+      <w:r>
+        <w:rPr>
+          <w:rFonts w:cs="Arial"/>
+          <w:lang w:val="en-US"/>
+        </w:rPr>
+        <w:t>)</w:t>
       </w:r>
     </w:p>
     <w:p>
@@ -8118,7 +8445,6 @@
           <w:b/>
           <w:bCs/>
         </w:rPr>
-        <w:lastRenderedPageBreak/>
         <w:t>Email</w:t>
       </w:r>
       <w:r>
@@ -8324,6 +8650,7 @@
           <w:b/>
           <w:bCs/>
         </w:rPr>
+        <w:lastRenderedPageBreak/>
         <w:t>Username</w:t>
       </w:r>
       <w:r>
@@ -8731,7 +9058,6 @@
           <w:b/>
           <w:bCs/>
         </w:rPr>
-        <w:lastRenderedPageBreak/>
         <w:t>Password (P)</w:t>
       </w:r>
     </w:p>
@@ -8906,6 +9232,7 @@
                 <w:b/>
                 <w:bCs/>
               </w:rPr>
+              <w:lastRenderedPageBreak/>
               <w:t>Test Case ID</w:t>
             </w:r>
           </w:p>
@@ -9609,7 +9936,6 @@
         <w:rPr>
           <w:rFonts w:cs="Arial"/>
         </w:rPr>
-        <w:lastRenderedPageBreak/>
         <w:t>N_Warning=2</w:t>
       </w:r>
       <w:r>
@@ -9797,6 +10123,7 @@
           <w:bCs/>
           <w:lang w:val="en-US"/>
         </w:rPr>
+        <w:lastRenderedPageBreak/>
         <w:t>Test Case ID</w:t>
       </w:r>
       <w:r>
@@ -10286,7 +10613,6 @@
           <w:b/>
           <w:bCs/>
         </w:rPr>
-        <w:lastRenderedPageBreak/>
         <w:t>Definizione parametri (Categorie)</w:t>
       </w:r>
     </w:p>
@@ -10552,6 +10878,7 @@
                 <w:b/>
                 <w:bCs/>
               </w:rPr>
+              <w:lastRenderedPageBreak/>
               <w:t>TC10.2</w:t>
             </w:r>
           </w:p>
@@ -11000,7 +11327,6 @@
         <w:rPr>
           <w:rFonts w:cs="Arial"/>
         </w:rPr>
-        <w:lastRenderedPageBreak/>
         <w:t>Testo valido</w:t>
       </w:r>
     </w:p>
@@ -11230,6 +11556,7 @@
                 <w:b/>
                 <w:bCs/>
               </w:rPr>
+              <w:lastRenderedPageBreak/>
               <w:t>TC12.2</w:t>
             </w:r>
           </w:p>
@@ -11991,7 +12318,6 @@
           <w:bCs/>
           <w:color w:val="FF0000"/>
         </w:rPr>
-        <w:lastRenderedPageBreak/>
         <w:t>1.1</w:t>
       </w:r>
       <w:r>
@@ -12081,6 +12407,7 @@
         <w:rPr>
           <w:rFonts w:cs="Arial"/>
         </w:rPr>
+        <w:lastRenderedPageBreak/>
         <w:t>Utente recensore autenticato.</w:t>
       </w:r>
     </w:p>
@@ -12246,25 +12573,7 @@
         <w:rPr>
           <w:rFonts w:cs="Arial"/>
         </w:rPr>
-        <w:t xml:space="preserve"> </w:t>
-      </w:r>
-      <w:r>
-        <w:rPr>
-          <w:rFonts w:cs="Arial"/>
-        </w:rPr>
-        <w:t>Il conteggio "Mi Piace" della recensione diminuisce di 1, mentre "Non mi Piace" aumenta di 1. La reputazione dell'autore della recensione diminuisce di 2</w:t>
-      </w:r>
-      <w:r>
-        <w:rPr>
-          <w:rFonts w:cs="Arial"/>
-        </w:rPr>
-        <w:t>.</w:t>
-      </w:r>
-      <w:r>
-        <w:rPr>
-          <w:rFonts w:cs="Arial"/>
-        </w:rPr>
-        <w:t xml:space="preserve"> </w:t>
+        <w:t xml:space="preserve"> Il conteggio "Mi Piace" della recensione diminuisce di 1, mentre "Non mi Piace" aumenta di 1. La reputazione dell'autore della recensione diminuisce di 2. </w:t>
       </w:r>
     </w:p>
     <w:p>
@@ -12509,7 +12818,6 @@
           <w:bCs/>
           <w:lang w:val="en-US"/>
         </w:rPr>
-        <w:lastRenderedPageBreak/>
         <w:t>Test Case ID: TC14.5</w:t>
       </w:r>
       <w:r>
@@ -12577,6 +12885,7 @@
         <w:rPr>
           <w:rFonts w:cs="Arial"/>
         </w:rPr>
+        <w:lastRenderedPageBreak/>
         <w:t>Azione: clic nuovamente su "Non mi Piace".</w:t>
       </w:r>
       <w:r>
@@ -13107,6 +13416,7 @@
           <w:b/>
           <w:bCs/>
         </w:rPr>
+        <w:lastRenderedPageBreak/>
         <w:t>Definizione parametri (Categorie)</w:t>
       </w:r>
     </w:p>
@@ -13721,7 +14031,6 @@
         <w:rPr>
           <w:rFonts w:cs="Arial"/>
         </w:rPr>
-        <w:lastRenderedPageBreak/>
         <w:t>“no” → UC19.1 (annulla)</w:t>
       </w:r>
     </w:p>
@@ -13792,6 +14101,7 @@
         <w:rPr>
           <w:rFonts w:cs="Arial"/>
         </w:rPr>
+        <w:lastRenderedPageBreak/>
         <w:t>=3 → Resta limitato</w:t>
       </w:r>
     </w:p>
@@ -14648,7 +14958,6 @@
           <w:bCs/>
           <w:color w:val="FF0000"/>
         </w:rPr>
-        <w:lastRenderedPageBreak/>
         <w:t>1.2</w:t>
       </w:r>
       <w:r>
@@ -14724,6 +15033,7 @@
           <w:b/>
           <w:bCs/>
         </w:rPr>
+        <w:lastRenderedPageBreak/>
         <w:t>Conferma rimozione (CR)</w:t>
       </w:r>
     </w:p>
@@ -17890,6 +18200,123 @@
     </w:lvl>
   </w:abstractNum>
   <w:abstractNum w:abstractNumId="16" w15:restartNumberingAfterBreak="0">
+    <w:nsid w:val="231A49C5"/>
+    <w:multiLevelType w:val="multilevel"/>
+    <w:tmpl w:val="BF849DBA"/>
+    <w:lvl w:ilvl="0">
+      <w:start w:val="1"/>
+      <w:numFmt w:val="decimal"/>
+      <w:lvlText w:val="%1."/>
+      <w:lvlJc w:val="left"/>
+      <w:pPr>
+        <w:tabs>
+          <w:tab w:val="num" w:pos="720"/>
+        </w:tabs>
+        <w:ind w:left="720" w:hanging="360"/>
+      </w:pPr>
+    </w:lvl>
+    <w:lvl w:ilvl="1">
+      <w:start w:val="1"/>
+      <w:numFmt w:val="bullet"/>
+      <w:lvlText w:val="o"/>
+      <w:lvlJc w:val="left"/>
+      <w:pPr>
+        <w:tabs>
+          <w:tab w:val="num" w:pos="1440"/>
+        </w:tabs>
+        <w:ind w:left="1440" w:hanging="360"/>
+      </w:pPr>
+      <w:rPr>
+        <w:rFonts w:ascii="Courier New" w:hAnsi="Courier New" w:hint="default"/>
+        <w:sz w:val="20"/>
+      </w:rPr>
+    </w:lvl>
+    <w:lvl w:ilvl="2" w:tentative="1">
+      <w:start w:val="1"/>
+      <w:numFmt w:val="decimal"/>
+      <w:lvlText w:val="%3."/>
+      <w:lvlJc w:val="left"/>
+      <w:pPr>
+        <w:tabs>
+          <w:tab w:val="num" w:pos="2160"/>
+        </w:tabs>
+        <w:ind w:left="2160" w:hanging="360"/>
+      </w:pPr>
+    </w:lvl>
+    <w:lvl w:ilvl="3" w:tentative="1">
+      <w:start w:val="1"/>
+      <w:numFmt w:val="decimal"/>
+      <w:lvlText w:val="%4."/>
+      <w:lvlJc w:val="left"/>
+      <w:pPr>
+        <w:tabs>
+          <w:tab w:val="num" w:pos="2880"/>
+        </w:tabs>
+        <w:ind w:left="2880" w:hanging="360"/>
+      </w:pPr>
+    </w:lvl>
+    <w:lvl w:ilvl="4" w:tentative="1">
+      <w:start w:val="1"/>
+      <w:numFmt w:val="decimal"/>
+      <w:lvlText w:val="%5."/>
+      <w:lvlJc w:val="left"/>
+      <w:pPr>
+        <w:tabs>
+          <w:tab w:val="num" w:pos="3600"/>
+        </w:tabs>
+        <w:ind w:left="3600" w:hanging="360"/>
+      </w:pPr>
+    </w:lvl>
+    <w:lvl w:ilvl="5" w:tentative="1">
+      <w:start w:val="1"/>
+      <w:numFmt w:val="decimal"/>
+      <w:lvlText w:val="%6."/>
+      <w:lvlJc w:val="left"/>
+      <w:pPr>
+        <w:tabs>
+          <w:tab w:val="num" w:pos="4320"/>
+        </w:tabs>
+        <w:ind w:left="4320" w:hanging="360"/>
+      </w:pPr>
+    </w:lvl>
+    <w:lvl w:ilvl="6" w:tentative="1">
+      <w:start w:val="1"/>
+      <w:numFmt w:val="decimal"/>
+      <w:lvlText w:val="%7."/>
+      <w:lvlJc w:val="left"/>
+      <w:pPr>
+        <w:tabs>
+          <w:tab w:val="num" w:pos="5040"/>
+        </w:tabs>
+        <w:ind w:left="5040" w:hanging="360"/>
+      </w:pPr>
+    </w:lvl>
+    <w:lvl w:ilvl="7" w:tentative="1">
+      <w:start w:val="1"/>
+      <w:numFmt w:val="decimal"/>
+      <w:lvlText w:val="%8."/>
+      <w:lvlJc w:val="left"/>
+      <w:pPr>
+        <w:tabs>
+          <w:tab w:val="num" w:pos="5760"/>
+        </w:tabs>
+        <w:ind w:left="5760" w:hanging="360"/>
+      </w:pPr>
+    </w:lvl>
+    <w:lvl w:ilvl="8" w:tentative="1">
+      <w:start w:val="1"/>
+      <w:numFmt w:val="decimal"/>
+      <w:lvlText w:val="%9."/>
+      <w:lvlJc w:val="left"/>
+      <w:pPr>
+        <w:tabs>
+          <w:tab w:val="num" w:pos="6480"/>
+        </w:tabs>
+        <w:ind w:left="6480" w:hanging="360"/>
+      </w:pPr>
+    </w:lvl>
+  </w:abstractNum>
+  <w:abstractNum w:abstractNumId="17" w15:restartNumberingAfterBreak="0">
     <w:nsid w:val="25BD7EAF"/>
     <w:multiLevelType w:val="multilevel"/>
     <w:tmpl w:val="ACBA1084"/>
@@ -18034,7 +18461,7 @@
       </w:rPr>
     </w:lvl>
   </w:abstractNum>
-  <w:abstractNum w:abstractNumId="17" w15:restartNumberingAfterBreak="0">
+  <w:abstractNum w:abstractNumId="18" w15:restartNumberingAfterBreak="0">
     <w:nsid w:val="27977C27"/>
     <w:multiLevelType w:val="multilevel"/>
     <w:tmpl w:val="492202F0"/>
@@ -18179,7 +18606,7 @@
       </w:rPr>
     </w:lvl>
   </w:abstractNum>
-  <w:abstractNum w:abstractNumId="18" w15:restartNumberingAfterBreak="0">
+  <w:abstractNum w:abstractNumId="19" w15:restartNumberingAfterBreak="0">
     <w:nsid w:val="28A50546"/>
     <w:multiLevelType w:val="multilevel"/>
     <w:tmpl w:val="0B5E686A"/>
@@ -18324,7 +18751,7 @@
       </w:rPr>
     </w:lvl>
   </w:abstractNum>
-  <w:abstractNum w:abstractNumId="19" w15:restartNumberingAfterBreak="0">
+  <w:abstractNum w:abstractNumId="20" w15:restartNumberingAfterBreak="0">
     <w:nsid w:val="2B035499"/>
     <w:multiLevelType w:val="multilevel"/>
     <w:tmpl w:val="5F9C4044"/>
@@ -18469,7 +18896,7 @@
       </w:rPr>
     </w:lvl>
   </w:abstractNum>
-  <w:abstractNum w:abstractNumId="20" w15:restartNumberingAfterBreak="0">
+  <w:abstractNum w:abstractNumId="21" w15:restartNumberingAfterBreak="0">
     <w:nsid w:val="2CD647AC"/>
     <w:multiLevelType w:val="multilevel"/>
     <w:tmpl w:val="BC86DA7C"/>
@@ -18614,7 +19041,7 @@
       </w:rPr>
     </w:lvl>
   </w:abstractNum>
-  <w:abstractNum w:abstractNumId="21" w15:restartNumberingAfterBreak="0">
+  <w:abstractNum w:abstractNumId="22" w15:restartNumberingAfterBreak="0">
     <w:nsid w:val="2E082E9C"/>
     <w:multiLevelType w:val="multilevel"/>
     <w:tmpl w:val="AF480768"/>
@@ -18763,7 +19190,7 @@
       </w:rPr>
     </w:lvl>
   </w:abstractNum>
-  <w:abstractNum w:abstractNumId="22" w15:restartNumberingAfterBreak="0">
+  <w:abstractNum w:abstractNumId="23" w15:restartNumberingAfterBreak="0">
     <w:nsid w:val="2E0B2605"/>
     <w:multiLevelType w:val="multilevel"/>
     <w:tmpl w:val="97B0DFEC"/>
@@ -18908,7 +19335,7 @@
       </w:rPr>
     </w:lvl>
   </w:abstractNum>
-  <w:abstractNum w:abstractNumId="23" w15:restartNumberingAfterBreak="0">
+  <w:abstractNum w:abstractNumId="24" w15:restartNumberingAfterBreak="0">
     <w:nsid w:val="2E704AE7"/>
     <w:multiLevelType w:val="multilevel"/>
     <w:tmpl w:val="817E312E"/>
@@ -19057,7 +19484,7 @@
       </w:rPr>
     </w:lvl>
   </w:abstractNum>
-  <w:abstractNum w:abstractNumId="24" w15:restartNumberingAfterBreak="0">
+  <w:abstractNum w:abstractNumId="25" w15:restartNumberingAfterBreak="0">
     <w:nsid w:val="31247D22"/>
     <w:multiLevelType w:val="multilevel"/>
     <w:tmpl w:val="9C308648"/>
@@ -19206,7 +19633,7 @@
       </w:rPr>
     </w:lvl>
   </w:abstractNum>
-  <w:abstractNum w:abstractNumId="25" w15:restartNumberingAfterBreak="0">
+  <w:abstractNum w:abstractNumId="26" w15:restartNumberingAfterBreak="0">
     <w:nsid w:val="343928B4"/>
     <w:multiLevelType w:val="multilevel"/>
     <w:tmpl w:val="6556FC6E"/>
@@ -19355,7 +19782,7 @@
       </w:rPr>
     </w:lvl>
   </w:abstractNum>
-  <w:abstractNum w:abstractNumId="26" w15:restartNumberingAfterBreak="0">
+  <w:abstractNum w:abstractNumId="27" w15:restartNumberingAfterBreak="0">
     <w:nsid w:val="37805AD5"/>
     <w:multiLevelType w:val="multilevel"/>
     <w:tmpl w:val="EC6A34F8"/>
@@ -19504,7 +19931,7 @@
       </w:rPr>
     </w:lvl>
   </w:abstractNum>
-  <w:abstractNum w:abstractNumId="27" w15:restartNumberingAfterBreak="0">
+  <w:abstractNum w:abstractNumId="28" w15:restartNumberingAfterBreak="0">
     <w:nsid w:val="38683B99"/>
     <w:multiLevelType w:val="multilevel"/>
     <w:tmpl w:val="1B8AC318"/>
@@ -19653,7 +20080,7 @@
       </w:rPr>
     </w:lvl>
   </w:abstractNum>
-  <w:abstractNum w:abstractNumId="28" w15:restartNumberingAfterBreak="0">
+  <w:abstractNum w:abstractNumId="29" w15:restartNumberingAfterBreak="0">
     <w:nsid w:val="3869543B"/>
     <w:multiLevelType w:val="multilevel"/>
     <w:tmpl w:val="3FBC7C32"/>
@@ -19802,7 +20229,7 @@
       </w:rPr>
     </w:lvl>
   </w:abstractNum>
-  <w:abstractNum w:abstractNumId="29" w15:restartNumberingAfterBreak="0">
+  <w:abstractNum w:abstractNumId="30" w15:restartNumberingAfterBreak="0">
     <w:nsid w:val="3A5C114E"/>
     <w:multiLevelType w:val="multilevel"/>
     <w:tmpl w:val="25964330"/>
@@ -19951,7 +20378,7 @@
       </w:rPr>
     </w:lvl>
   </w:abstractNum>
-  <w:abstractNum w:abstractNumId="30" w15:restartNumberingAfterBreak="0">
+  <w:abstractNum w:abstractNumId="31" w15:restartNumberingAfterBreak="0">
     <w:nsid w:val="3BF84C15"/>
     <w:multiLevelType w:val="multilevel"/>
     <w:tmpl w:val="2342EA7C"/>
@@ -20100,7 +20527,7 @@
       </w:rPr>
     </w:lvl>
   </w:abstractNum>
-  <w:abstractNum w:abstractNumId="31" w15:restartNumberingAfterBreak="0">
+  <w:abstractNum w:abstractNumId="32" w15:restartNumberingAfterBreak="0">
     <w:nsid w:val="3F624CAA"/>
     <w:multiLevelType w:val="multilevel"/>
     <w:tmpl w:val="C6BEFFC8"/>
@@ -20249,7 +20676,7 @@
       </w:rPr>
     </w:lvl>
   </w:abstractNum>
-  <w:abstractNum w:abstractNumId="32" w15:restartNumberingAfterBreak="0">
+  <w:abstractNum w:abstractNumId="33" w15:restartNumberingAfterBreak="0">
     <w:nsid w:val="44A94B5A"/>
     <w:multiLevelType w:val="multilevel"/>
     <w:tmpl w:val="09508F20"/>
@@ -20398,7 +20825,7 @@
       </w:rPr>
     </w:lvl>
   </w:abstractNum>
-  <w:abstractNum w:abstractNumId="33" w15:restartNumberingAfterBreak="0">
+  <w:abstractNum w:abstractNumId="34" w15:restartNumberingAfterBreak="0">
     <w:nsid w:val="460D2BD7"/>
     <w:multiLevelType w:val="multilevel"/>
     <w:tmpl w:val="41E0787A"/>
@@ -20547,7 +20974,7 @@
       </w:rPr>
     </w:lvl>
   </w:abstractNum>
-  <w:abstractNum w:abstractNumId="34" w15:restartNumberingAfterBreak="0">
+  <w:abstractNum w:abstractNumId="35" w15:restartNumberingAfterBreak="0">
     <w:nsid w:val="47D5753D"/>
     <w:multiLevelType w:val="multilevel"/>
     <w:tmpl w:val="CACC7FCC"/>
@@ -20696,7 +21123,7 @@
       </w:rPr>
     </w:lvl>
   </w:abstractNum>
-  <w:abstractNum w:abstractNumId="35" w15:restartNumberingAfterBreak="0">
+  <w:abstractNum w:abstractNumId="36" w15:restartNumberingAfterBreak="0">
     <w:nsid w:val="490F045E"/>
     <w:multiLevelType w:val="hybridMultilevel"/>
     <w:tmpl w:val="EDAA55F0"/>
@@ -20785,7 +21212,7 @@
       </w:pPr>
     </w:lvl>
   </w:abstractNum>
-  <w:abstractNum w:abstractNumId="36" w15:restartNumberingAfterBreak="0">
+  <w:abstractNum w:abstractNumId="37" w15:restartNumberingAfterBreak="0">
     <w:nsid w:val="4A1256DE"/>
     <w:multiLevelType w:val="multilevel"/>
     <w:tmpl w:val="A586A2C6"/>
@@ -20934,7 +21361,7 @@
       </w:rPr>
     </w:lvl>
   </w:abstractNum>
-  <w:abstractNum w:abstractNumId="37" w15:restartNumberingAfterBreak="0">
+  <w:abstractNum w:abstractNumId="38" w15:restartNumberingAfterBreak="0">
     <w:nsid w:val="4AF60891"/>
     <w:multiLevelType w:val="multilevel"/>
     <w:tmpl w:val="B9627F46"/>
@@ -21083,7 +21510,7 @@
       </w:rPr>
     </w:lvl>
   </w:abstractNum>
-  <w:abstractNum w:abstractNumId="38" w15:restartNumberingAfterBreak="0">
+  <w:abstractNum w:abstractNumId="39" w15:restartNumberingAfterBreak="0">
     <w:nsid w:val="4B956366"/>
     <w:multiLevelType w:val="multilevel"/>
     <w:tmpl w:val="07ACA024"/>
@@ -21200,7 +21627,7 @@
       </w:pPr>
     </w:lvl>
   </w:abstractNum>
-  <w:abstractNum w:abstractNumId="39" w15:restartNumberingAfterBreak="0">
+  <w:abstractNum w:abstractNumId="40" w15:restartNumberingAfterBreak="0">
     <w:nsid w:val="4CCF78E1"/>
     <w:multiLevelType w:val="multilevel"/>
     <w:tmpl w:val="5B4023E4"/>
@@ -21345,7 +21772,7 @@
       </w:rPr>
     </w:lvl>
   </w:abstractNum>
-  <w:abstractNum w:abstractNumId="40" w15:restartNumberingAfterBreak="0">
+  <w:abstractNum w:abstractNumId="41" w15:restartNumberingAfterBreak="0">
     <w:nsid w:val="4E6F4B20"/>
     <w:multiLevelType w:val="multilevel"/>
     <w:tmpl w:val="A6381B5A"/>
@@ -21494,7 +21921,7 @@
       </w:rPr>
     </w:lvl>
   </w:abstractNum>
-  <w:abstractNum w:abstractNumId="41" w15:restartNumberingAfterBreak="0">
+  <w:abstractNum w:abstractNumId="42" w15:restartNumberingAfterBreak="0">
     <w:nsid w:val="50C60668"/>
     <w:multiLevelType w:val="multilevel"/>
     <w:tmpl w:val="E480A64E"/>
@@ -21607,7 +22034,7 @@
       </w:pPr>
     </w:lvl>
   </w:abstractNum>
-  <w:abstractNum w:abstractNumId="42" w15:restartNumberingAfterBreak="0">
+  <w:abstractNum w:abstractNumId="43" w15:restartNumberingAfterBreak="0">
     <w:nsid w:val="52FB295A"/>
     <w:multiLevelType w:val="multilevel"/>
     <w:tmpl w:val="27B260B8"/>
@@ -21756,7 +22183,7 @@
       </w:rPr>
     </w:lvl>
   </w:abstractNum>
-  <w:abstractNum w:abstractNumId="43" w15:restartNumberingAfterBreak="0">
+  <w:abstractNum w:abstractNumId="44" w15:restartNumberingAfterBreak="0">
     <w:nsid w:val="546E57F1"/>
     <w:multiLevelType w:val="multilevel"/>
     <w:tmpl w:val="1772F438"/>
@@ -21901,7 +22328,7 @@
       </w:rPr>
     </w:lvl>
   </w:abstractNum>
-  <w:abstractNum w:abstractNumId="44" w15:restartNumberingAfterBreak="0">
+  <w:abstractNum w:abstractNumId="45" w15:restartNumberingAfterBreak="0">
     <w:nsid w:val="553F1447"/>
     <w:multiLevelType w:val="multilevel"/>
     <w:tmpl w:val="44EEEFF2"/>
@@ -22046,7 +22473,7 @@
       </w:rPr>
     </w:lvl>
   </w:abstractNum>
-  <w:abstractNum w:abstractNumId="45" w15:restartNumberingAfterBreak="0">
+  <w:abstractNum w:abstractNumId="46" w15:restartNumberingAfterBreak="0">
     <w:nsid w:val="55944E50"/>
     <w:multiLevelType w:val="multilevel"/>
     <w:tmpl w:val="55F4D008"/>
@@ -22195,7 +22622,7 @@
       </w:rPr>
     </w:lvl>
   </w:abstractNum>
-  <w:abstractNum w:abstractNumId="46" w15:restartNumberingAfterBreak="0">
+  <w:abstractNum w:abstractNumId="47" w15:restartNumberingAfterBreak="0">
     <w:nsid w:val="560C545F"/>
     <w:multiLevelType w:val="multilevel"/>
     <w:tmpl w:val="126AD3FA"/>
@@ -22340,7 +22767,7 @@
       </w:rPr>
     </w:lvl>
   </w:abstractNum>
-  <w:abstractNum w:abstractNumId="47" w15:restartNumberingAfterBreak="0">
+  <w:abstractNum w:abstractNumId="48" w15:restartNumberingAfterBreak="0">
     <w:nsid w:val="57644E8D"/>
     <w:multiLevelType w:val="multilevel"/>
     <w:tmpl w:val="991C65CA"/>
@@ -22489,7 +22916,7 @@
       </w:rPr>
     </w:lvl>
   </w:abstractNum>
-  <w:abstractNum w:abstractNumId="48" w15:restartNumberingAfterBreak="0">
+  <w:abstractNum w:abstractNumId="49" w15:restartNumberingAfterBreak="0">
     <w:nsid w:val="58B726A0"/>
     <w:multiLevelType w:val="multilevel"/>
     <w:tmpl w:val="F6689E8A"/>
@@ -22634,7 +23061,7 @@
       </w:rPr>
     </w:lvl>
   </w:abstractNum>
-  <w:abstractNum w:abstractNumId="49" w15:restartNumberingAfterBreak="0">
+  <w:abstractNum w:abstractNumId="50" w15:restartNumberingAfterBreak="0">
     <w:nsid w:val="5A1221E3"/>
     <w:multiLevelType w:val="multilevel"/>
     <w:tmpl w:val="6D1E83DE"/>
@@ -22783,7 +23210,7 @@
       </w:rPr>
     </w:lvl>
   </w:abstractNum>
-  <w:abstractNum w:abstractNumId="50" w15:restartNumberingAfterBreak="0">
+  <w:abstractNum w:abstractNumId="51" w15:restartNumberingAfterBreak="0">
     <w:nsid w:val="5F9065D8"/>
     <w:multiLevelType w:val="multilevel"/>
     <w:tmpl w:val="CFB4D294"/>
@@ -22900,7 +23327,7 @@
       </w:pPr>
     </w:lvl>
   </w:abstractNum>
-  <w:abstractNum w:abstractNumId="51" w15:restartNumberingAfterBreak="0">
+  <w:abstractNum w:abstractNumId="52" w15:restartNumberingAfterBreak="0">
     <w:nsid w:val="60130E7F"/>
     <w:multiLevelType w:val="multilevel"/>
     <w:tmpl w:val="936E65F6"/>
@@ -23049,7 +23476,7 @@
       </w:rPr>
     </w:lvl>
   </w:abstractNum>
-  <w:abstractNum w:abstractNumId="52" w15:restartNumberingAfterBreak="0">
+  <w:abstractNum w:abstractNumId="53" w15:restartNumberingAfterBreak="0">
     <w:nsid w:val="60915D24"/>
     <w:multiLevelType w:val="multilevel"/>
     <w:tmpl w:val="F29C12BA"/>
@@ -23166,7 +23593,7 @@
       </w:pPr>
     </w:lvl>
   </w:abstractNum>
-  <w:abstractNum w:abstractNumId="53" w15:restartNumberingAfterBreak="0">
+  <w:abstractNum w:abstractNumId="54" w15:restartNumberingAfterBreak="0">
     <w:nsid w:val="633527D8"/>
     <w:multiLevelType w:val="multilevel"/>
     <w:tmpl w:val="77AC9F6C"/>
@@ -23315,7 +23742,7 @@
       </w:rPr>
     </w:lvl>
   </w:abstractNum>
-  <w:abstractNum w:abstractNumId="54" w15:restartNumberingAfterBreak="0">
+  <w:abstractNum w:abstractNumId="55" w15:restartNumberingAfterBreak="0">
     <w:nsid w:val="6786466A"/>
     <w:multiLevelType w:val="multilevel"/>
     <w:tmpl w:val="2EF03644"/>
@@ -23464,7 +23891,7 @@
       </w:rPr>
     </w:lvl>
   </w:abstractNum>
-  <w:abstractNum w:abstractNumId="55" w15:restartNumberingAfterBreak="0">
+  <w:abstractNum w:abstractNumId="56" w15:restartNumberingAfterBreak="0">
     <w:nsid w:val="68195F8D"/>
     <w:multiLevelType w:val="multilevel"/>
     <w:tmpl w:val="EB42F346"/>
@@ -23609,7 +24036,7 @@
       </w:rPr>
     </w:lvl>
   </w:abstractNum>
-  <w:abstractNum w:abstractNumId="56" w15:restartNumberingAfterBreak="0">
+  <w:abstractNum w:abstractNumId="57" w15:restartNumberingAfterBreak="0">
     <w:nsid w:val="6958320F"/>
     <w:multiLevelType w:val="multilevel"/>
     <w:tmpl w:val="279CE7EE"/>
@@ -23758,7 +24185,7 @@
       </w:rPr>
     </w:lvl>
   </w:abstractNum>
-  <w:abstractNum w:abstractNumId="57" w15:restartNumberingAfterBreak="0">
+  <w:abstractNum w:abstractNumId="58" w15:restartNumberingAfterBreak="0">
     <w:nsid w:val="6B585435"/>
     <w:multiLevelType w:val="multilevel"/>
     <w:tmpl w:val="8990E5F2"/>
@@ -23907,7 +24334,7 @@
       </w:rPr>
     </w:lvl>
   </w:abstractNum>
-  <w:abstractNum w:abstractNumId="58" w15:restartNumberingAfterBreak="0">
+  <w:abstractNum w:abstractNumId="59" w15:restartNumberingAfterBreak="0">
     <w:nsid w:val="6B5C679F"/>
     <w:multiLevelType w:val="multilevel"/>
     <w:tmpl w:val="084E0F76"/>
@@ -24024,7 +24451,7 @@
       </w:pPr>
     </w:lvl>
   </w:abstractNum>
-  <w:abstractNum w:abstractNumId="59" w15:restartNumberingAfterBreak="0">
+  <w:abstractNum w:abstractNumId="60" w15:restartNumberingAfterBreak="0">
     <w:nsid w:val="6E0A4C7E"/>
     <w:multiLevelType w:val="multilevel"/>
     <w:tmpl w:val="A1B2ACC0"/>
@@ -24173,7 +24600,7 @@
       </w:rPr>
     </w:lvl>
   </w:abstractNum>
-  <w:abstractNum w:abstractNumId="60" w15:restartNumberingAfterBreak="0">
+  <w:abstractNum w:abstractNumId="61" w15:restartNumberingAfterBreak="0">
     <w:nsid w:val="7472167B"/>
     <w:multiLevelType w:val="multilevel"/>
     <w:tmpl w:val="42DC7F30"/>
@@ -24322,7 +24749,7 @@
       </w:rPr>
     </w:lvl>
   </w:abstractNum>
-  <w:abstractNum w:abstractNumId="61" w15:restartNumberingAfterBreak="0">
+  <w:abstractNum w:abstractNumId="62" w15:restartNumberingAfterBreak="0">
     <w:nsid w:val="74AE065D"/>
     <w:multiLevelType w:val="multilevel"/>
     <w:tmpl w:val="8B34C9E2"/>
@@ -24471,7 +24898,7 @@
       </w:rPr>
     </w:lvl>
   </w:abstractNum>
-  <w:abstractNum w:abstractNumId="62" w15:restartNumberingAfterBreak="0">
+  <w:abstractNum w:abstractNumId="63" w15:restartNumberingAfterBreak="0">
     <w:nsid w:val="7B246D96"/>
     <w:multiLevelType w:val="multilevel"/>
     <w:tmpl w:val="E5EC2C14"/>
@@ -24620,7 +25047,7 @@
       </w:rPr>
     </w:lvl>
   </w:abstractNum>
-  <w:abstractNum w:abstractNumId="63" w15:restartNumberingAfterBreak="0">
+  <w:abstractNum w:abstractNumId="64" w15:restartNumberingAfterBreak="0">
     <w:nsid w:val="7B996236"/>
     <w:multiLevelType w:val="multilevel"/>
     <w:tmpl w:val="04CAF6EA"/>
@@ -24769,7 +25196,7 @@
       </w:rPr>
     </w:lvl>
   </w:abstractNum>
-  <w:abstractNum w:abstractNumId="64" w15:restartNumberingAfterBreak="0">
+  <w:abstractNum w:abstractNumId="65" w15:restartNumberingAfterBreak="0">
     <w:nsid w:val="7CEA78C6"/>
     <w:multiLevelType w:val="multilevel"/>
     <w:tmpl w:val="46F6AC26"/>
@@ -24918,7 +25345,7 @@
       </w:rPr>
     </w:lvl>
   </w:abstractNum>
-  <w:abstractNum w:abstractNumId="65" w15:restartNumberingAfterBreak="0">
+  <w:abstractNum w:abstractNumId="66" w15:restartNumberingAfterBreak="0">
     <w:nsid w:val="7D893D3E"/>
     <w:multiLevelType w:val="multilevel"/>
     <w:tmpl w:val="77601A3E"/>
@@ -25067,7 +25494,7 @@
       </w:rPr>
     </w:lvl>
   </w:abstractNum>
-  <w:abstractNum w:abstractNumId="66" w15:restartNumberingAfterBreak="0">
+  <w:abstractNum w:abstractNumId="67" w15:restartNumberingAfterBreak="0">
     <w:nsid w:val="7FCD24F3"/>
     <w:multiLevelType w:val="multilevel"/>
     <w:tmpl w:val="615441F0"/>
@@ -25220,82 +25647,82 @@
     <w:abstractNumId w:val="9"/>
   </w:num>
   <w:num w:numId="2" w16cid:durableId="793864601">
-    <w:abstractNumId w:val="58"/>
+    <w:abstractNumId w:val="59"/>
   </w:num>
   <w:num w:numId="3" w16cid:durableId="302469988">
+    <w:abstractNumId w:val="38"/>
+  </w:num>
+  <w:num w:numId="4" w16cid:durableId="950161084">
+    <w:abstractNumId w:val="62"/>
+  </w:num>
+  <w:num w:numId="5" w16cid:durableId="177277770">
+    <w:abstractNumId w:val="30"/>
+  </w:num>
+  <w:num w:numId="6" w16cid:durableId="762796178">
+    <w:abstractNumId w:val="34"/>
+  </w:num>
+  <w:num w:numId="7" w16cid:durableId="1210924060">
+    <w:abstractNumId w:val="26"/>
+  </w:num>
+  <w:num w:numId="8" w16cid:durableId="215706725">
+    <w:abstractNumId w:val="39"/>
+  </w:num>
+  <w:num w:numId="9" w16cid:durableId="32004314">
+    <w:abstractNumId w:val="67"/>
+  </w:num>
+  <w:num w:numId="10" w16cid:durableId="495846005">
+    <w:abstractNumId w:val="55"/>
+  </w:num>
+  <w:num w:numId="11" w16cid:durableId="1706251682">
+    <w:abstractNumId w:val="65"/>
+  </w:num>
+  <w:num w:numId="12" w16cid:durableId="1985695574">
+    <w:abstractNumId w:val="53"/>
+  </w:num>
+  <w:num w:numId="13" w16cid:durableId="460271104">
+    <w:abstractNumId w:val="24"/>
+  </w:num>
+  <w:num w:numId="14" w16cid:durableId="188762725">
+    <w:abstractNumId w:val="51"/>
+  </w:num>
+  <w:num w:numId="15" w16cid:durableId="1106198491">
+    <w:abstractNumId w:val="36"/>
+  </w:num>
+  <w:num w:numId="16" w16cid:durableId="985158170">
+    <w:abstractNumId w:val="42"/>
+  </w:num>
+  <w:num w:numId="17" w16cid:durableId="309944071">
+    <w:abstractNumId w:val="18"/>
+  </w:num>
+  <w:num w:numId="18" w16cid:durableId="73748980">
     <w:abstractNumId w:val="37"/>
   </w:num>
-  <w:num w:numId="4" w16cid:durableId="950161084">
-    <w:abstractNumId w:val="61"/>
+  <w:num w:numId="19" w16cid:durableId="1201090127">
+    <w:abstractNumId w:val="48"/>
   </w:num>
-  <w:num w:numId="5" w16cid:durableId="177277770">
-    <w:abstractNumId w:val="29"/>
+  <w:num w:numId="20" w16cid:durableId="425468558">
+    <w:abstractNumId w:val="40"/>
   </w:num>
-  <w:num w:numId="6" w16cid:durableId="762796178">
-    <w:abstractNumId w:val="33"/>
-  </w:num>
-  <w:num w:numId="7" w16cid:durableId="1210924060">
+  <w:num w:numId="21" w16cid:durableId="1877157017">
     <w:abstractNumId w:val="25"/>
   </w:num>
-  <w:num w:numId="8" w16cid:durableId="215706725">
-    <w:abstractNumId w:val="38"/>
+  <w:num w:numId="22" w16cid:durableId="284049379">
+    <w:abstractNumId w:val="35"/>
   </w:num>
-  <w:num w:numId="9" w16cid:durableId="32004314">
-    <w:abstractNumId w:val="66"/>
+  <w:num w:numId="23" w16cid:durableId="634792405">
+    <w:abstractNumId w:val="19"/>
   </w:num>
-  <w:num w:numId="10" w16cid:durableId="495846005">
-    <w:abstractNumId w:val="54"/>
-  </w:num>
-  <w:num w:numId="11" w16cid:durableId="1706251682">
+  <w:num w:numId="24" w16cid:durableId="432014267">
     <w:abstractNumId w:val="64"/>
   </w:num>
-  <w:num w:numId="12" w16cid:durableId="1985695574">
-    <w:abstractNumId w:val="52"/>
-  </w:num>
-  <w:num w:numId="13" w16cid:durableId="460271104">
-    <w:abstractNumId w:val="23"/>
-  </w:num>
-  <w:num w:numId="14" w16cid:durableId="188762725">
-    <w:abstractNumId w:val="50"/>
-  </w:num>
-  <w:num w:numId="15" w16cid:durableId="1106198491">
-    <w:abstractNumId w:val="35"/>
-  </w:num>
-  <w:num w:numId="16" w16cid:durableId="985158170">
+  <w:num w:numId="25" w16cid:durableId="1437021761">
     <w:abstractNumId w:val="41"/>
-  </w:num>
-  <w:num w:numId="17" w16cid:durableId="309944071">
-    <w:abstractNumId w:val="17"/>
-  </w:num>
-  <w:num w:numId="18" w16cid:durableId="73748980">
-    <w:abstractNumId w:val="36"/>
-  </w:num>
-  <w:num w:numId="19" w16cid:durableId="1201090127">
-    <w:abstractNumId w:val="47"/>
-  </w:num>
-  <w:num w:numId="20" w16cid:durableId="425468558">
-    <w:abstractNumId w:val="39"/>
-  </w:num>
-  <w:num w:numId="21" w16cid:durableId="1877157017">
-    <w:abstractNumId w:val="24"/>
-  </w:num>
-  <w:num w:numId="22" w16cid:durableId="284049379">
-    <w:abstractNumId w:val="34"/>
-  </w:num>
-  <w:num w:numId="23" w16cid:durableId="634792405">
-    <w:abstractNumId w:val="18"/>
-  </w:num>
-  <w:num w:numId="24" w16cid:durableId="432014267">
-    <w:abstractNumId w:val="63"/>
-  </w:num>
-  <w:num w:numId="25" w16cid:durableId="1437021761">
-    <w:abstractNumId w:val="40"/>
   </w:num>
   <w:num w:numId="26" w16cid:durableId="1476410028">
     <w:abstractNumId w:val="13"/>
   </w:num>
   <w:num w:numId="27" w16cid:durableId="56365478">
-    <w:abstractNumId w:val="16"/>
+    <w:abstractNumId w:val="17"/>
   </w:num>
   <w:num w:numId="28" w16cid:durableId="2097093526">
     <w:abstractNumId w:val="15"/>
@@ -25304,37 +25731,37 @@
     <w:abstractNumId w:val="4"/>
   </w:num>
   <w:num w:numId="30" w16cid:durableId="1101530666">
-    <w:abstractNumId w:val="53"/>
+    <w:abstractNumId w:val="54"/>
   </w:num>
   <w:num w:numId="31" w16cid:durableId="731588352">
-    <w:abstractNumId w:val="30"/>
+    <w:abstractNumId w:val="31"/>
   </w:num>
   <w:num w:numId="32" w16cid:durableId="319388315">
+    <w:abstractNumId w:val="57"/>
+  </w:num>
+  <w:num w:numId="33" w16cid:durableId="1241477405">
+    <w:abstractNumId w:val="44"/>
+  </w:num>
+  <w:num w:numId="34" w16cid:durableId="928538919">
     <w:abstractNumId w:val="56"/>
   </w:num>
-  <w:num w:numId="33" w16cid:durableId="1241477405">
-    <w:abstractNumId w:val="43"/>
-  </w:num>
-  <w:num w:numId="34" w16cid:durableId="928538919">
-    <w:abstractNumId w:val="55"/>
-  </w:num>
   <w:num w:numId="35" w16cid:durableId="1899710097">
-    <w:abstractNumId w:val="27"/>
+    <w:abstractNumId w:val="28"/>
   </w:num>
   <w:num w:numId="36" w16cid:durableId="109934828">
-    <w:abstractNumId w:val="51"/>
+    <w:abstractNumId w:val="52"/>
   </w:num>
   <w:num w:numId="37" w16cid:durableId="1115907523">
-    <w:abstractNumId w:val="48"/>
+    <w:abstractNumId w:val="49"/>
   </w:num>
   <w:num w:numId="38" w16cid:durableId="995302147">
-    <w:abstractNumId w:val="49"/>
+    <w:abstractNumId w:val="50"/>
   </w:num>
   <w:num w:numId="39" w16cid:durableId="885606179">
-    <w:abstractNumId w:val="62"/>
+    <w:abstractNumId w:val="63"/>
   </w:num>
   <w:num w:numId="40" w16cid:durableId="2035230829">
-    <w:abstractNumId w:val="42"/>
+    <w:abstractNumId w:val="43"/>
   </w:num>
   <w:num w:numId="41" w16cid:durableId="1840775331">
     <w:abstractNumId w:val="14"/>
@@ -25346,19 +25773,19 @@
     <w:abstractNumId w:val="7"/>
   </w:num>
   <w:num w:numId="44" w16cid:durableId="1772234877">
-    <w:abstractNumId w:val="44"/>
+    <w:abstractNumId w:val="45"/>
   </w:num>
   <w:num w:numId="45" w16cid:durableId="199829399">
-    <w:abstractNumId w:val="22"/>
+    <w:abstractNumId w:val="23"/>
   </w:num>
   <w:num w:numId="46" w16cid:durableId="1566574481">
-    <w:abstractNumId w:val="19"/>
+    <w:abstractNumId w:val="20"/>
   </w:num>
   <w:num w:numId="47" w16cid:durableId="1265115508">
-    <w:abstractNumId w:val="46"/>
+    <w:abstractNumId w:val="47"/>
   </w:num>
   <w:num w:numId="48" w16cid:durableId="809058818">
-    <w:abstractNumId w:val="20"/>
+    <w:abstractNumId w:val="21"/>
   </w:num>
   <w:num w:numId="49" w16cid:durableId="1065297680">
     <w:abstractNumId w:val="12"/>
@@ -25373,31 +25800,31 @@
     <w:abstractNumId w:val="8"/>
   </w:num>
   <w:num w:numId="53" w16cid:durableId="389309096">
-    <w:abstractNumId w:val="28"/>
+    <w:abstractNumId w:val="29"/>
   </w:num>
   <w:num w:numId="54" w16cid:durableId="2062752040">
     <w:abstractNumId w:val="2"/>
   </w:num>
   <w:num w:numId="55" w16cid:durableId="531840717">
-    <w:abstractNumId w:val="32"/>
+    <w:abstractNumId w:val="33"/>
   </w:num>
   <w:num w:numId="56" w16cid:durableId="1186167394">
-    <w:abstractNumId w:val="26"/>
+    <w:abstractNumId w:val="27"/>
   </w:num>
   <w:num w:numId="57" w16cid:durableId="348407556">
     <w:abstractNumId w:val="3"/>
   </w:num>
   <w:num w:numId="58" w16cid:durableId="817957478">
-    <w:abstractNumId w:val="21"/>
+    <w:abstractNumId w:val="22"/>
   </w:num>
   <w:num w:numId="59" w16cid:durableId="1749384852">
-    <w:abstractNumId w:val="59"/>
+    <w:abstractNumId w:val="60"/>
   </w:num>
   <w:num w:numId="60" w16cid:durableId="539242253">
-    <w:abstractNumId w:val="65"/>
+    <w:abstractNumId w:val="66"/>
   </w:num>
   <w:num w:numId="61" w16cid:durableId="809131772">
-    <w:abstractNumId w:val="31"/>
+    <w:abstractNumId w:val="32"/>
   </w:num>
   <w:num w:numId="62" w16cid:durableId="12583144">
     <w:abstractNumId w:val="10"/>
@@ -25406,16 +25833,19 @@
     <w:abstractNumId w:val="6"/>
   </w:num>
   <w:num w:numId="64" w16cid:durableId="24064723">
-    <w:abstractNumId w:val="57"/>
+    <w:abstractNumId w:val="58"/>
   </w:num>
   <w:num w:numId="65" w16cid:durableId="2124377308">
     <w:abstractNumId w:val="1"/>
   </w:num>
   <w:num w:numId="66" w16cid:durableId="1519193831">
-    <w:abstractNumId w:val="60"/>
+    <w:abstractNumId w:val="61"/>
   </w:num>
   <w:num w:numId="67" w16cid:durableId="1050421816">
-    <w:abstractNumId w:val="45"/>
+    <w:abstractNumId w:val="46"/>
+  </w:num>
+  <w:num w:numId="68" w16cid:durableId="1002900886">
+    <w:abstractNumId w:val="16"/>
   </w:num>
   <w:numIdMacAtCleanup w:val="15"/>
 </w:numbering>
@@ -26022,6 +26452,7 @@
   <w:style w:type="character" w:default="1" w:styleId="DefaultParagraphFont">
     <w:name w:val="Default Paragraph Font"/>
     <w:uiPriority w:val="1"/>
+    <w:semiHidden/>
     <w:unhideWhenUsed/>
   </w:style>
   <w:style w:type="table" w:default="1" w:styleId="TableNormal">

</xml_diff>

<commit_message>
ulteriori file di test in Deliverables
</commit_message>
<xml_diff>
--- a/Raw File/TestCaseSpecification_Rated.docx
+++ b/Raw File/TestCaseSpecification_Rated.docx
@@ -1992,7 +1992,13 @@
         <w:rPr>
           <w:rFonts w:cs="Arial"/>
         </w:rPr>
-        <w:t xml:space="preserve">                                                                                                                                     5</w:t>
+        <w:t xml:space="preserve">                                                                                                                                     </w:t>
+      </w:r>
+      <w:r>
+        <w:rPr>
+          <w:rFonts w:cs="Arial"/>
+        </w:rPr>
+        <w:t>6</w:t>
       </w:r>
       <w:r>
         <w:rPr>
@@ -2005,7 +2011,13 @@
         <w:rPr>
           <w:rFonts w:cs="Arial"/>
         </w:rPr>
-        <w:t xml:space="preserve">                                                                                                                           6</w:t>
+        <w:t xml:space="preserve">                                                                                                                           </w:t>
+      </w:r>
+      <w:r>
+        <w:rPr>
+          <w:rFonts w:cs="Arial"/>
+        </w:rPr>
+        <w:t>7</w:t>
       </w:r>
       <w:r>
         <w:rPr>
@@ -2018,7 +2030,13 @@
         <w:rPr>
           <w:rFonts w:cs="Arial"/>
         </w:rPr>
-        <w:t xml:space="preserve">                                                                                                             7</w:t>
+        <w:t xml:space="preserve">                                                                                                             </w:t>
+      </w:r>
+      <w:r>
+        <w:rPr>
+          <w:rFonts w:cs="Arial"/>
+        </w:rPr>
+        <w:t>8</w:t>
       </w:r>
       <w:r>
         <w:rPr>
@@ -2043,7 +2061,13 @@
         <w:rPr>
           <w:rFonts w:cs="Arial"/>
         </w:rPr>
-        <w:t xml:space="preserve">                                                                                                8</w:t>
+        <w:t xml:space="preserve">                                                                                                </w:t>
+      </w:r>
+      <w:r>
+        <w:rPr>
+          <w:rFonts w:cs="Arial"/>
+        </w:rPr>
+        <w:t>9</w:t>
       </w:r>
       <w:r>
         <w:rPr>
@@ -2093,7 +2117,13 @@
         <w:rPr>
           <w:rFonts w:cs="Arial"/>
         </w:rPr>
-        <w:t xml:space="preserve">                                                                                                                                                            10</w:t>
+        <w:t xml:space="preserve">                                                                                                                                                            1</w:t>
+      </w:r>
+      <w:r>
+        <w:rPr>
+          <w:rFonts w:cs="Arial"/>
+        </w:rPr>
+        <w:t>2</w:t>
       </w:r>
       <w:r>
         <w:rPr>
@@ -2118,7 +2148,13 @@
         <w:rPr>
           <w:rFonts w:cs="Arial"/>
         </w:rPr>
-        <w:t xml:space="preserve">                                                                                                                                                        11</w:t>
+        <w:t xml:space="preserve">                                                                                                                                                        1</w:t>
+      </w:r>
+      <w:r>
+        <w:rPr>
+          <w:rFonts w:cs="Arial"/>
+        </w:rPr>
+        <w:t>4</w:t>
       </w:r>
       <w:r>
         <w:rPr>
@@ -2143,7 +2179,13 @@
         <w:rPr>
           <w:rFonts w:cs="Arial"/>
         </w:rPr>
-        <w:t xml:space="preserve">                                                                                                                             12</w:t>
+        <w:t xml:space="preserve">                                                                                                                             1</w:t>
+      </w:r>
+      <w:r>
+        <w:rPr>
+          <w:rFonts w:cs="Arial"/>
+        </w:rPr>
+        <w:t>4</w:t>
       </w:r>
       <w:r>
         <w:rPr>
@@ -2168,7 +2210,13 @@
         <w:rPr>
           <w:rFonts w:cs="Arial"/>
         </w:rPr>
-        <w:t xml:space="preserve">                                                                                               13</w:t>
+        <w:t xml:space="preserve">                                                                                               1</w:t>
+      </w:r>
+      <w:r>
+        <w:rPr>
+          <w:rFonts w:cs="Arial"/>
+        </w:rPr>
+        <w:t>5</w:t>
       </w:r>
       <w:r>
         <w:rPr>
@@ -2193,7 +2241,13 @@
         <w:rPr>
           <w:rFonts w:cs="Arial"/>
         </w:rPr>
-        <w:t xml:space="preserve">                                                                                                       14</w:t>
+        <w:t xml:space="preserve">                                                                                                       1</w:t>
+      </w:r>
+      <w:r>
+        <w:rPr>
+          <w:rFonts w:cs="Arial"/>
+        </w:rPr>
+        <w:t>5</w:t>
       </w:r>
       <w:r>
         <w:rPr>
@@ -2218,7 +2272,13 @@
         <w:rPr>
           <w:rFonts w:cs="Arial"/>
         </w:rPr>
-        <w:t xml:space="preserve">                                                                                                15</w:t>
+        <w:t xml:space="preserve">                                                                                                1</w:t>
+      </w:r>
+      <w:r>
+        <w:rPr>
+          <w:rFonts w:cs="Arial"/>
+        </w:rPr>
+        <w:t>6</w:t>
       </w:r>
       <w:r>
         <w:rPr>
@@ -2243,7 +2303,13 @@
         <w:rPr>
           <w:rFonts w:cs="Arial"/>
         </w:rPr>
-        <w:t xml:space="preserve">                                                                                                     16</w:t>
+        <w:t xml:space="preserve">                                                                                                     1</w:t>
+      </w:r>
+      <w:r>
+        <w:rPr>
+          <w:rFonts w:cs="Arial"/>
+        </w:rPr>
+        <w:t>6</w:t>
       </w:r>
       <w:r>
         <w:rPr>
@@ -2268,7 +2334,13 @@
         <w:rPr>
           <w:rFonts w:cs="Arial"/>
         </w:rPr>
-        <w:t xml:space="preserve">                                                                                                 17</w:t>
+        <w:t xml:space="preserve">                                                                                                 1</w:t>
+      </w:r>
+      <w:r>
+        <w:rPr>
+          <w:rFonts w:cs="Arial"/>
+        </w:rPr>
+        <w:t>8</w:t>
       </w:r>
       <w:r>
         <w:rPr>
@@ -2906,6 +2978,22 @@
         <w:jc w:val="both"/>
         <w:rPr>
           <w:rFonts w:cs="Arial"/>
+        </w:rPr>
+      </w:pPr>
+    </w:p>
+    <w:p>
+      <w:pPr>
+        <w:jc w:val="both"/>
+        <w:rPr>
+          <w:rFonts w:cs="Arial"/>
+        </w:rPr>
+      </w:pPr>
+    </w:p>
+    <w:p>
+      <w:pPr>
+        <w:jc w:val="both"/>
+        <w:rPr>
+          <w:rFonts w:cs="Arial"/>
           <w:b/>
           <w:bCs/>
           <w:color w:val="FF0000"/>
@@ -3038,6 +3126,7 @@
           <w:b/>
           <w:bCs/>
         </w:rPr>
+        <w:lastRenderedPageBreak/>
         <w:t>Definizione Test Frame</w:t>
       </w:r>
     </w:p>
@@ -3092,7 +3181,6 @@
                 <w:b/>
                 <w:bCs/>
               </w:rPr>
-              <w:lastRenderedPageBreak/>
               <w:t>Test Case ID</w:t>
             </w:r>
           </w:p>
@@ -4997,14 +5085,6 @@
     </w:p>
     <w:p>
       <w:pPr>
-        <w:ind w:left="360"/>
-        <w:rPr>
-          <w:rFonts w:cs="Arial"/>
-        </w:rPr>
-      </w:pPr>
-    </w:p>
-    <w:p>
-      <w:pPr>
         <w:rPr>
           <w:rFonts w:cs="Arial"/>
           <w:b/>
@@ -5444,7 +5524,6 @@
           <w:bCs/>
           <w:lang w:val="en-US"/>
         </w:rPr>
-        <w:lastRenderedPageBreak/>
         <w:t>Test Case ID</w:t>
       </w:r>
       <w:r>
@@ -5501,6 +5580,7 @@
         <w:rPr>
           <w:rFonts w:cs="Arial"/>
         </w:rPr>
+        <w:lastRenderedPageBreak/>
         <w:t>Selezione ordinamento = “</w:t>
       </w:r>
       <w:r>
@@ -6298,7 +6378,6 @@
         <w:rPr>
           <w:rFonts w:cs="Arial"/>
         </w:rPr>
-        <w:lastRenderedPageBreak/>
         <w:t>Utente Guest, clic su “Inception” (ID_Film = 1)</w:t>
       </w:r>
       <w:r>
@@ -7030,7 +7109,6 @@
           <w:b/>
           <w:bCs/>
         </w:rPr>
-        <w:lastRenderedPageBreak/>
         <w:t>Definizione parametri (Categorie)</w:t>
       </w:r>
     </w:p>
@@ -7067,6 +7145,7 @@
         <w:rPr>
           <w:rFonts w:cs="Arial"/>
         </w:rPr>
+        <w:lastRenderedPageBreak/>
         <w:t>Non esistente (nuova)</w:t>
       </w:r>
     </w:p>
@@ -7943,44 +8022,44 @@
         <w:rPr>
           <w:rFonts w:cs="Arial"/>
         </w:rPr>
+        <w:t>password: passwordSicura123</w:t>
+      </w:r>
+      <w:r>
+        <w:rPr>
+          <w:rFonts w:cs="Arial"/>
+        </w:rPr>
+        <w:br/>
+      </w:r>
+      <w:r>
+        <w:rPr>
+          <w:rFonts w:cs="Arial"/>
+          <w:b/>
+          <w:bCs/>
+        </w:rPr>
+        <w:t>Oracolo</w:t>
+      </w:r>
+      <w:r>
+        <w:rPr>
+          <w:rFonts w:cs="Arial"/>
+        </w:rPr>
+        <w:t>: Registrazione completata; l’utente viene reindirizzato alla homepage (non autenticato, secondo UC07).</w:t>
+      </w:r>
+    </w:p>
+    <w:p>
+      <w:pPr>
+        <w:rPr>
+          <w:rFonts w:cs="Arial"/>
+          <w:lang w:val="en-US"/>
+        </w:rPr>
+      </w:pPr>
+      <w:r>
+        <w:rPr>
+          <w:rFonts w:cs="Arial"/>
+          <w:b/>
+          <w:bCs/>
+          <w:lang w:val="en-US"/>
+        </w:rPr>
         <w:lastRenderedPageBreak/>
-        <w:t>password: passwordSicura123</w:t>
-      </w:r>
-      <w:r>
-        <w:rPr>
-          <w:rFonts w:cs="Arial"/>
-        </w:rPr>
-        <w:br/>
-      </w:r>
-      <w:r>
-        <w:rPr>
-          <w:rFonts w:cs="Arial"/>
-          <w:b/>
-          <w:bCs/>
-        </w:rPr>
-        <w:t>Oracolo</w:t>
-      </w:r>
-      <w:r>
-        <w:rPr>
-          <w:rFonts w:cs="Arial"/>
-        </w:rPr>
-        <w:t>: Registrazione completata; l’utente viene reindirizzato alla homepage (non autenticato, secondo UC07).</w:t>
-      </w:r>
-    </w:p>
-    <w:p>
-      <w:pPr>
-        <w:rPr>
-          <w:rFonts w:cs="Arial"/>
-          <w:lang w:val="en-US"/>
-        </w:rPr>
-      </w:pPr>
-      <w:r>
-        <w:rPr>
-          <w:rFonts w:cs="Arial"/>
-          <w:b/>
-          <w:bCs/>
-          <w:lang w:val="en-US"/>
-        </w:rPr>
         <w:t>Test Case ID</w:t>
       </w:r>
       <w:r>
@@ -8650,7 +8729,6 @@
           <w:b/>
           <w:bCs/>
         </w:rPr>
-        <w:lastRenderedPageBreak/>
         <w:t>Username</w:t>
       </w:r>
       <w:r>
@@ -8701,6 +8779,7 @@
           <w:b/>
           <w:bCs/>
         </w:rPr>
+        <w:lastRenderedPageBreak/>
         <w:t>Oracolo</w:t>
       </w:r>
       <w:r>
@@ -12311,13 +12390,23 @@
           <w:color w:val="FF0000"/>
         </w:rPr>
       </w:pPr>
-      <w:r>
+    </w:p>
+    <w:p>
+      <w:pPr>
         <w:rPr>
           <w:rFonts w:cs="Arial"/>
           <w:b/>
           <w:bCs/>
           <w:color w:val="FF0000"/>
         </w:rPr>
+      </w:pPr>
+      <w:r>
+        <w:rPr>
+          <w:rFonts w:cs="Arial"/>
+          <w:b/>
+          <w:bCs/>
+          <w:color w:val="FF0000"/>
+        </w:rPr>
         <w:t>1.1</w:t>
       </w:r>
       <w:r>
@@ -12374,6 +12463,7 @@
           <w:bCs/>
           <w:lang w:val="en-US"/>
         </w:rPr>
+        <w:lastRenderedPageBreak/>
         <w:t>Test Case ID: TC14.1</w:t>
       </w:r>
       <w:r>
@@ -12407,7 +12497,6 @@
         <w:rPr>
           <w:rFonts w:cs="Arial"/>
         </w:rPr>
-        <w:lastRenderedPageBreak/>
         <w:t>Utente recensore autenticato.</w:t>
       </w:r>
     </w:p>
@@ -12919,13 +13008,6 @@
       <w:pPr>
         <w:rPr>
           <w:rFonts w:cs="Arial"/>
-        </w:rPr>
-      </w:pPr>
-    </w:p>
-    <w:p>
-      <w:pPr>
-        <w:rPr>
-          <w:rFonts w:cs="Arial"/>
           <w:b/>
           <w:bCs/>
           <w:color w:val="FF0000"/>
@@ -13083,13 +13165,6 @@
       <w:pPr>
         <w:rPr>
           <w:rFonts w:cs="Arial"/>
-        </w:rPr>
-      </w:pPr>
-    </w:p>
-    <w:p>
-      <w:pPr>
-        <w:rPr>
-          <w:rFonts w:cs="Arial"/>
           <w:b/>
           <w:bCs/>
           <w:color w:val="FF0000"/>
@@ -13334,20 +13409,6 @@
       <w:pPr>
         <w:rPr>
           <w:rFonts w:cs="Arial"/>
-        </w:rPr>
-      </w:pPr>
-    </w:p>
-    <w:p>
-      <w:pPr>
-        <w:rPr>
-          <w:rFonts w:cs="Arial"/>
-        </w:rPr>
-      </w:pPr>
-    </w:p>
-    <w:p>
-      <w:pPr>
-        <w:rPr>
-          <w:rFonts w:cs="Arial"/>
           <w:b/>
           <w:bCs/>
           <w:color w:val="FF0000"/>
@@ -13416,7 +13477,6 @@
           <w:b/>
           <w:bCs/>
         </w:rPr>
-        <w:lastRenderedPageBreak/>
         <w:t>Definizione parametri (Categorie)</w:t>
       </w:r>
     </w:p>
@@ -13487,6 +13547,7 @@
         <w:rPr>
           <w:rFonts w:cs="Arial"/>
         </w:rPr>
+        <w:lastRenderedPageBreak/>
         <w:t>RECENSORE / GUEST</w:t>
       </w:r>
     </w:p>
@@ -14101,7 +14162,6 @@
         <w:rPr>
           <w:rFonts w:cs="Arial"/>
         </w:rPr>
-        <w:lastRenderedPageBreak/>
         <w:t>=3 → Resta limitato</w:t>
       </w:r>
     </w:p>
@@ -14172,6 +14232,7 @@
                 <w:b/>
                 <w:bCs/>
               </w:rPr>
+              <w:lastRenderedPageBreak/>
               <w:t>Test Case ID</w:t>
             </w:r>
           </w:p>
@@ -14911,34 +14972,9 @@
       <w:pPr>
         <w:rPr>
           <w:rFonts w:cs="Arial"/>
-        </w:rPr>
-      </w:pPr>
-    </w:p>
-    <w:p>
-      <w:pPr>
-        <w:rPr>
-          <w:rFonts w:cs="Arial"/>
-        </w:rPr>
-      </w:pPr>
-    </w:p>
-    <w:p>
-      <w:pPr>
-        <w:rPr>
-          <w:rFonts w:cs="Arial"/>
-        </w:rPr>
-      </w:pPr>
-    </w:p>
-    <w:p>
-      <w:pPr>
-        <w:rPr>
-          <w:rFonts w:cs="Arial"/>
-        </w:rPr>
-      </w:pPr>
-    </w:p>
-    <w:p>
-      <w:pPr>
-        <w:rPr>
-          <w:rFonts w:cs="Arial"/>
+          <w:b/>
+          <w:bCs/>
+          <w:color w:val="FF0000"/>
         </w:rPr>
       </w:pPr>
     </w:p>
@@ -15033,7 +15069,6 @@
           <w:b/>
           <w:bCs/>
         </w:rPr>
-        <w:lastRenderedPageBreak/>
         <w:t>Conferma rimozione (CR)</w:t>
       </w:r>
     </w:p>
@@ -15138,6 +15173,7 @@
                 <w:b/>
                 <w:bCs/>
               </w:rPr>
+              <w:lastRenderedPageBreak/>
               <w:t>Test Case ID</w:t>
             </w:r>
           </w:p>
@@ -15326,13 +15362,6 @@
         </w:tc>
       </w:tr>
     </w:tbl>
-    <w:p>
-      <w:pPr>
-        <w:rPr>
-          <w:rFonts w:cs="Arial"/>
-        </w:rPr>
-      </w:pPr>
-    </w:p>
     <w:p>
       <w:pPr>
         <w:rPr>

</xml_diff>